<commit_message>
move to version 2
</commit_message>
<xml_diff>
--- a/nldas.v2.0.0/doc/NLDAS_V2.0.0_Instruction.docx
+++ b/nldas.v2.0.0/doc/NLDAS_V2.0.0_Instruction.docx
@@ -12,10 +12,20 @@
         <w:rPr>
           <w:u w:val="single"/>
         </w:rPr>
-        <w:t>Implementation Instructions for NLDAS_V1.0.0:</w:t>
-      </w:r>
-      <w:bookmarkStart w:id="0" w:name="_GoBack"/>
-      <w:bookmarkEnd w:id="0"/>
+        <w:t>Implementation Instructions for NLDAS_V</w:t>
+      </w:r>
+      <w:r>
+        <w:rPr>
+          <w:u w:val="single"/>
+        </w:rPr>
+        <w:t>2</w:t>
+      </w:r>
+      <w:r>
+        <w:rPr>
+          <w:u w:val="single"/>
+        </w:rPr>
+        <w:t>.0.0:</w:t>
+      </w:r>
     </w:p>
     <w:p>
       <w:pPr>
@@ -33,7 +43,7 @@
           <w:rPr>
             <w:rStyle w:val="Hyperlink"/>
           </w:rPr>
-          <w:t>https://svnemc.ncep.noaa.gov/projects/nldas/branches/Yuqiu.Zhu/nldas.v1.0.0</w:t>
+          <w:t>https://svnemc.ncep.noaa.gov/projects/nldas/trunk/nldas.v2.0.0</w:t>
         </w:r>
       </w:hyperlink>
     </w:p>
@@ -75,6 +85,8 @@
       <w:r>
         <w:t>make</w:t>
       </w:r>
+      <w:bookmarkStart w:id="0" w:name="_GoBack"/>
+      <w:bookmarkEnd w:id="0"/>
     </w:p>
     <w:p>
       <w:pPr>

</xml_diff>